<commit_message>
Meeting report - add date and pdf
</commit_message>
<xml_diff>
--- a/1_Meeting/T&I/Protokoll  AD - KW12 - Parametrisierung des Projekts.docx
+++ b/1_Meeting/T&I/Protokoll  AD - KW12 - Parametrisierung des Projekts.docx
@@ -100,28 +100,16 @@
     <w:p>
       <w:pPr>
         <w:pStyle w:val="Heading1"/>
-        <w:rPr>
-          <w:lang w:val="de-DE"/>
-        </w:rPr>
-      </w:pPr>
-      <w:r>
-        <w:rPr>
-          <w:lang w:val="de-DE"/>
-        </w:rPr>
+      </w:pPr>
+      <w:r>
         <w:t>Organisation</w:t>
       </w:r>
     </w:p>
     <w:p>
       <w:pPr>
         <w:pStyle w:val="Heading2"/>
-        <w:rPr>
-          <w:lang w:val="de-DE"/>
-        </w:rPr>
-      </w:pPr>
-      <w:r>
-        <w:rPr>
-          <w:lang w:val="de-DE"/>
-        </w:rPr>
+      </w:pPr>
+      <w:r>
         <w:t xml:space="preserve">Sitzung </w:t>
       </w:r>
     </w:p>
@@ -132,29 +120,19 @@
           <w:ilvl w:val="0"/>
           <w:numId w:val="19"/>
         </w:numPr>
-        <w:rPr>
-          <w:lang w:val="de-DE"/>
-        </w:rPr>
-      </w:pPr>
-      <w:r>
-        <w:rPr>
-          <w:lang w:val="de-DE"/>
-        </w:rPr>
+      </w:pPr>
+      <w:r>
         <w:t xml:space="preserve">Jede </w:t>
       </w:r>
       <m:oMath>
         <m:r>
           <w:rPr>
             <w:rFonts w:ascii="Cambria Math" w:hAnsi="Cambria Math"/>
-            <w:lang w:val="de-DE"/>
           </w:rPr>
           <m:t>≈</m:t>
         </m:r>
       </m:oMath>
       <w:r>
-        <w:rPr>
-          <w:lang w:val="de-DE"/>
-        </w:rPr>
         <w:t>3 Woche wird mit Herr Smigiel (meine INSA-Professor) und Mathieu eine Sitzung stattfinden</w:t>
       </w:r>
     </w:p>
@@ -165,41 +143,25 @@
           <w:ilvl w:val="0"/>
           <w:numId w:val="19"/>
         </w:numPr>
-        <w:rPr>
-          <w:lang w:val="de-DE"/>
-        </w:rPr>
-      </w:pPr>
-      <w:r>
-        <w:rPr>
-          <w:lang w:val="de-DE"/>
-        </w:rPr>
+      </w:pPr>
+      <w:r>
         <w:t xml:space="preserve">Jede </w:t>
       </w:r>
       <m:oMath>
         <m:r>
           <w:rPr>
             <w:rFonts w:ascii="Cambria Math" w:hAnsi="Cambria Math"/>
-            <w:lang w:val="de-DE"/>
           </w:rPr>
           <m:t>≈</m:t>
         </m:r>
       </m:oMath>
       <w:r>
-        <w:rPr>
-          <w:lang w:val="de-DE"/>
-        </w:rPr>
         <w:t>3 Woche wird mit Ste</w:t>
       </w:r>
       <w:r>
-        <w:rPr>
-          <w:lang w:val="de-DE"/>
-        </w:rPr>
         <w:t>f</w:t>
       </w:r>
       <w:r>
-        <w:rPr>
-          <w:lang w:val="de-DE"/>
-        </w:rPr>
         <w:t>an oder/und Diego und Mathieu eine Sitzung stattfinden</w:t>
       </w:r>
     </w:p>
@@ -210,20 +172,11 @@
           <w:ilvl w:val="0"/>
           <w:numId w:val="19"/>
         </w:numPr>
-        <w:rPr>
-          <w:lang w:val="de-DE"/>
-        </w:rPr>
-      </w:pPr>
-      <w:r>
-        <w:rPr>
-          <w:lang w:val="de-DE"/>
-        </w:rPr>
+      </w:pPr>
+      <w:r>
         <w:t xml:space="preserve">Manchmal wird die zwei Sitzung wird </w:t>
       </w:r>
       <w:r>
-        <w:rPr>
-          <w:lang w:val="de-DE"/>
-        </w:rPr>
         <w:t>zusammengefasst</w:t>
       </w:r>
     </w:p>
@@ -234,40 +187,22 @@
           <w:ilvl w:val="0"/>
           <w:numId w:val="19"/>
         </w:numPr>
-        <w:rPr>
-          <w:lang w:val="de-DE"/>
-        </w:rPr>
-      </w:pPr>
-      <w:r>
-        <w:rPr>
-          <w:lang w:val="de-DE"/>
-        </w:rPr>
+      </w:pPr>
+      <w:r>
         <w:t xml:space="preserve">Ein von die wird </w:t>
       </w:r>
       <w:r>
-        <w:rPr>
-          <w:lang w:val="de-DE"/>
-        </w:rPr>
         <w:t xml:space="preserve">Mitte April stattfinden, </w:t>
       </w:r>
       <w:r>
-        <w:rPr>
-          <w:lang w:val="de-DE"/>
-        </w:rPr>
         <w:t>um die Vorstellungsrunde zu machen</w:t>
       </w:r>
     </w:p>
     <w:p>
       <w:pPr>
         <w:pStyle w:val="Heading2"/>
-        <w:rPr>
-          <w:lang w:val="de-DE"/>
-        </w:rPr>
-      </w:pPr>
-      <w:r>
-        <w:rPr>
-          <w:lang w:val="de-DE"/>
-        </w:rPr>
+      </w:pPr>
+      <w:r>
         <w:t>GitHub</w:t>
       </w:r>
     </w:p>
@@ -278,58 +213,31 @@
           <w:ilvl w:val="0"/>
           <w:numId w:val="19"/>
         </w:numPr>
-        <w:rPr>
-          <w:lang w:val="de-DE"/>
-        </w:rPr>
-      </w:pPr>
-      <w:r>
-        <w:rPr>
-          <w:lang w:val="de-DE"/>
-        </w:rPr>
+      </w:pPr>
+      <w:r>
         <w:t xml:space="preserve">Dass alle </w:t>
       </w:r>
       <w:r>
-        <w:rPr>
-          <w:lang w:val="de-DE"/>
-        </w:rPr>
         <w:t>die aktuelle Version</w:t>
       </w:r>
       <w:r>
-        <w:rPr>
-          <w:lang w:val="de-DE"/>
-        </w:rPr>
         <w:t xml:space="preserve"> </w:t>
       </w:r>
       <w:r>
-        <w:rPr>
-          <w:lang w:val="de-DE"/>
-        </w:rPr>
         <w:t>das Projekt immer</w:t>
       </w:r>
       <w:r>
-        <w:rPr>
-          <w:lang w:val="de-DE"/>
-        </w:rPr>
         <w:t xml:space="preserve"> hat, Mathieu wird </w:t>
       </w:r>
       <w:r>
-        <w:rPr>
-          <w:lang w:val="de-DE"/>
-        </w:rPr>
         <w:t>eine GitHub einstellen</w:t>
       </w:r>
     </w:p>
     <w:p>
       <w:pPr>
         <w:pStyle w:val="Heading1"/>
-        <w:rPr>
-          <w:lang w:val="de-DE"/>
-        </w:rPr>
-      </w:pPr>
-      <w:r>
-        <w:rPr>
-          <w:lang w:val="de-DE"/>
-        </w:rPr>
+      </w:pPr>
+      <w:r>
         <w:t>Arbeit Methodik</w:t>
       </w:r>
     </w:p>
@@ -340,15 +248,11 @@
           <w:ilvl w:val="0"/>
           <w:numId w:val="19"/>
         </w:numPr>
-        <w:rPr>
-          <w:lang w:val="de-DE"/>
-        </w:rPr>
       </w:pPr>
       <m:oMath>
         <m:r>
           <w:rPr>
             <w:rFonts w:ascii="Cambria Math" w:hAnsi="Cambria Math"/>
-            <w:lang w:val="de-DE"/>
           </w:rPr>
           <m:t>≈</m:t>
         </m:r>
@@ -356,21 +260,56 @@
       <w:r>
         <w:rPr>
           <w:rFonts w:eastAsiaTheme="minorEastAsia"/>
-          <w:lang w:val="de-DE"/>
         </w:rPr>
         <w:t xml:space="preserve"> </w:t>
       </w:r>
       <w:r>
-        <w:rPr>
-          <w:lang w:val="de-DE"/>
-        </w:rPr>
         <w:t>20</w:t>
       </w:r>
       <w:r>
-        <w:rPr>
-          <w:lang w:val="de-DE"/>
-        </w:rPr>
         <w:t xml:space="preserve"> Papers wällen (review) mit einem Algorithmus </w:t>
+      </w:r>
+    </w:p>
+    <w:p>
+      <w:pPr>
+        <w:pStyle w:val="ListParagraph"/>
+        <w:numPr>
+          <w:ilvl w:val="1"/>
+          <w:numId w:val="19"/>
+        </w:numPr>
+      </w:pPr>
+      <w:r>
+        <w:t>Mögliche Algorithmus:</w:t>
+      </w:r>
+    </w:p>
+    <w:p>
+      <w:pPr>
+        <w:pStyle w:val="ListParagraph"/>
+        <w:numPr>
+          <w:ilvl w:val="2"/>
+          <w:numId w:val="19"/>
+        </w:numPr>
+      </w:pPr>
+      <w:r>
+        <w:t>20 Radom Papers die „AD review for multivariate unlabled time series“</w:t>
+      </w:r>
+      <w:r>
+        <w:t xml:space="preserve"> </w:t>
+      </w:r>
+      <w:r>
+        <w:t>genannte</w:t>
+      </w:r>
+    </w:p>
+    <w:p>
+      <w:pPr>
+        <w:pStyle w:val="ListParagraph"/>
+        <w:numPr>
+          <w:ilvl w:val="2"/>
+          <w:numId w:val="19"/>
+        </w:numPr>
+      </w:pPr>
+      <w:r>
+        <w:t>Sortieren die Papers mit die alte, inpackt factor, referenziert Nummer</w:t>
       </w:r>
     </w:p>
     <w:p>
@@ -380,26 +319,14 @@
           <w:ilvl w:val="0"/>
           <w:numId w:val="19"/>
         </w:numPr>
-        <w:rPr>
-          <w:lang w:val="de-DE"/>
-        </w:rPr>
-      </w:pPr>
-      <w:r>
-        <w:rPr>
-          <w:lang w:val="de-DE"/>
-        </w:rPr>
+      </w:pPr>
+      <w:r>
         <w:t xml:space="preserve">Die Lesen, eine erste Taxonomie die </w:t>
       </w:r>
       <w:r>
-        <w:rPr>
-          <w:lang w:val="de-DE"/>
-        </w:rPr>
         <w:t>AD-Methoden</w:t>
       </w:r>
       <w:r>
-        <w:rPr>
-          <w:lang w:val="de-DE"/>
-        </w:rPr>
         <w:t xml:space="preserve"> zu machen</w:t>
       </w:r>
     </w:p>
@@ -410,20 +337,11 @@
           <w:ilvl w:val="0"/>
           <w:numId w:val="19"/>
         </w:numPr>
-        <w:rPr>
-          <w:lang w:val="de-DE"/>
-        </w:rPr>
-      </w:pPr>
-      <w:r>
-        <w:rPr>
-          <w:lang w:val="de-DE"/>
-        </w:rPr>
+      </w:pPr>
+      <w:r>
         <w:t xml:space="preserve">Proratisierens die beste </w:t>
       </w:r>
       <w:r>
-        <w:rPr>
-          <w:lang w:val="de-DE"/>
-        </w:rPr>
         <w:t>AD-Methoden</w:t>
       </w:r>
     </w:p>
@@ -434,80 +352,44 @@
           <w:ilvl w:val="0"/>
           <w:numId w:val="19"/>
         </w:numPr>
-        <w:rPr>
-          <w:lang w:val="de-DE"/>
-        </w:rPr>
-      </w:pPr>
-      <w:r>
-        <w:rPr>
-          <w:lang w:val="de-DE"/>
-        </w:rPr>
+      </w:pPr>
+      <w:r>
         <w:t xml:space="preserve">Jeden </w:t>
       </w:r>
       <w:r>
-        <w:rPr>
-          <w:lang w:val="de-DE"/>
-        </w:rPr>
         <w:t>AD-Methoden</w:t>
       </w:r>
       <w:r>
-        <w:rPr>
-          <w:lang w:val="de-DE"/>
-        </w:rPr>
         <w:t xml:space="preserve"> studieren und Ergebnis </w:t>
       </w:r>
       <w:r>
-        <w:rPr>
-          <w:lang w:val="de-DE"/>
-        </w:rPr>
         <w:t>redigiert</w:t>
       </w:r>
       <w:r>
-        <w:rPr>
-          <w:lang w:val="de-DE"/>
-        </w:rPr>
         <w:t xml:space="preserve"> </w:t>
       </w:r>
     </w:p>
     <w:p>
       <w:pPr>
         <w:pStyle w:val="Heading1"/>
-        <w:rPr>
-          <w:lang w:val="de-DE"/>
-        </w:rPr>
-      </w:pPr>
-      <w:r>
-        <w:rPr>
-          <w:lang w:val="de-DE"/>
-        </w:rPr>
+      </w:pPr>
+      <w:r>
         <w:t>Paper Struktur</w:t>
       </w:r>
     </w:p>
     <w:p>
       <w:pPr>
         <w:pStyle w:val="Heading2"/>
-        <w:rPr>
-          <w:lang w:val="de-DE"/>
-        </w:rPr>
-      </w:pPr>
-      <w:r>
-        <w:rPr>
-          <w:lang w:val="de-DE"/>
-        </w:rPr>
+      </w:pPr>
+      <w:r>
         <w:t>Intro</w:t>
       </w:r>
     </w:p>
     <w:p>
       <w:pPr>
         <w:pStyle w:val="Heading2"/>
-        <w:rPr>
-          <w:lang w:val="de-DE"/>
-        </w:rPr>
-      </w:pPr>
-      <w:r>
-        <w:rPr>
-          <w:lang w:val="de-DE"/>
-        </w:rPr>
+      </w:pPr>
+      <w:r>
         <w:t>Methodik</w:t>
       </w:r>
     </w:p>
@@ -518,14 +400,8 @@
           <w:ilvl w:val="0"/>
           <w:numId w:val="19"/>
         </w:numPr>
-        <w:rPr>
-          <w:lang w:val="de-DE"/>
-        </w:rPr>
-      </w:pPr>
-      <w:r>
-        <w:rPr>
-          <w:lang w:val="de-DE"/>
-        </w:rPr>
+      </w:pPr>
+      <w:r>
         <w:t>Methode benutz, um das erste Paper zu finden</w:t>
       </w:r>
     </w:p>
@@ -536,50 +412,26 @@
           <w:ilvl w:val="0"/>
           <w:numId w:val="19"/>
         </w:numPr>
-        <w:rPr>
-          <w:lang w:val="de-DE"/>
-        </w:rPr>
-      </w:pPr>
-      <w:r>
-        <w:rPr>
-          <w:lang w:val="de-DE"/>
-        </w:rPr>
+      </w:pPr>
+      <w:r>
         <w:t xml:space="preserve">Ein </w:t>
       </w:r>
       <w:r>
-        <w:rPr>
-          <w:lang w:val="de-DE"/>
-        </w:rPr>
         <w:t>k</w:t>
       </w:r>
       <w:r>
-        <w:rPr>
-          <w:lang w:val="de-DE"/>
-        </w:rPr>
         <w:t xml:space="preserve">urts </w:t>
       </w:r>
       <w:r>
-        <w:rPr>
-          <w:lang w:val="de-DE"/>
-        </w:rPr>
         <w:t>Auswertung</w:t>
       </w:r>
       <w:r>
-        <w:rPr>
-          <w:lang w:val="de-DE"/>
-        </w:rPr>
         <w:t xml:space="preserve"> jedes Paper (ist es in Scope, sind die Information </w:t>
       </w:r>
       <w:r>
-        <w:rPr>
-          <w:lang w:val="de-DE"/>
-        </w:rPr>
         <w:t xml:space="preserve">rigoros </w:t>
       </w:r>
       <w:r>
-        <w:rPr>
-          <w:lang w:val="de-DE"/>
-        </w:rPr>
         <w:t>bestellt, kling es war, …)</w:t>
       </w:r>
     </w:p>
@@ -590,46 +442,25 @@
           <w:ilvl w:val="0"/>
           <w:numId w:val="19"/>
         </w:numPr>
-        <w:rPr>
-          <w:lang w:val="de-DE"/>
-        </w:rPr>
-      </w:pPr>
-      <w:r>
-        <w:rPr>
-          <w:lang w:val="de-DE"/>
-        </w:rPr>
+      </w:pPr>
+      <w:r>
         <w:t>Von die was war das Kriterium um die AD-</w:t>
       </w:r>
       <w:r>
-        <w:rPr>
-          <w:lang w:val="de-DE"/>
-        </w:rPr>
         <w:t>M</w:t>
       </w:r>
       <w:r>
-        <w:rPr>
-          <w:lang w:val="de-DE"/>
-        </w:rPr>
         <w:t>ethode zu wellen</w:t>
       </w:r>
     </w:p>
     <w:p>
       <w:pPr>
         <w:pStyle w:val="Heading2"/>
-        <w:rPr>
-          <w:lang w:val="de-DE"/>
-        </w:rPr>
-      </w:pPr>
-      <w:r>
-        <w:rPr>
-          <w:lang w:val="de-DE"/>
-        </w:rPr>
+      </w:pPr>
+      <w:r>
         <w:t xml:space="preserve">Definition und </w:t>
       </w:r>
       <w:r>
-        <w:rPr>
-          <w:lang w:val="de-DE"/>
-        </w:rPr>
         <w:t>Maßnahme</w:t>
       </w:r>
     </w:p>
@@ -640,14 +471,8 @@
           <w:ilvl w:val="0"/>
           <w:numId w:val="19"/>
         </w:numPr>
-        <w:rPr>
-          <w:lang w:val="de-DE"/>
-        </w:rPr>
-      </w:pPr>
-      <w:r>
-        <w:rPr>
-          <w:lang w:val="de-DE"/>
-        </w:rPr>
+      </w:pPr>
+      <w:r>
         <w:t>Erst die benutz Definition für AD wird gestellt</w:t>
       </w:r>
     </w:p>
@@ -658,28 +483,17 @@
           <w:ilvl w:val="0"/>
           <w:numId w:val="19"/>
         </w:numPr>
-        <w:rPr>
-          <w:lang w:val="de-DE"/>
-        </w:rPr>
-      </w:pPr>
-      <w:r>
-        <w:rPr>
-          <w:lang w:val="de-DE"/>
-        </w:rPr>
+      </w:pPr>
+      <w:r>
         <w:t xml:space="preserve">Dann die Maßnahme benutz, um die AD-Methoden zu evaluieren, und die Probleme, die sich aus der unterschiedlichen Art und Weise ergeben, wie sie berechnet werden </w:t>
       </w:r>
     </w:p>
     <w:p>
       <w:pPr>
         <w:pStyle w:val="Heading2"/>
-        <w:rPr>
-          <w:lang w:val="de-DE"/>
-        </w:rPr>
-      </w:pPr>
-      <w:r>
-        <w:rPr>
-          <w:lang w:val="de-DE"/>
-        </w:rPr>
+      </w:pPr>
+      <w:r>
+        <w:lastRenderedPageBreak/>
         <w:t>Paper kern (Titel zu Vorzeichen)</w:t>
       </w:r>
     </w:p>
@@ -690,14 +504,8 @@
           <w:ilvl w:val="0"/>
           <w:numId w:val="19"/>
         </w:numPr>
-        <w:rPr>
-          <w:lang w:val="de-DE"/>
-        </w:rPr>
-      </w:pPr>
-      <w:r>
-        <w:rPr>
-          <w:lang w:val="de-DE"/>
-        </w:rPr>
+      </w:pPr>
+      <w:r>
         <w:t>Mehrer Ideen:</w:t>
       </w:r>
     </w:p>
@@ -708,26 +516,14 @@
           <w:ilvl w:val="1"/>
           <w:numId w:val="19"/>
         </w:numPr>
-        <w:rPr>
-          <w:lang w:val="de-DE"/>
-        </w:rPr>
-      </w:pPr>
-      <w:r>
-        <w:rPr>
-          <w:lang w:val="de-DE"/>
-        </w:rPr>
+      </w:pPr>
+      <w:r>
         <w:t xml:space="preserve">Jede AD-Methode eine </w:t>
       </w:r>
       <w:r>
-        <w:rPr>
-          <w:lang w:val="de-DE"/>
-        </w:rPr>
         <w:t>Unterabschnitt</w:t>
       </w:r>
       <w:r>
-        <w:rPr>
-          <w:lang w:val="de-DE"/>
-        </w:rPr>
         <w:t>:</w:t>
       </w:r>
     </w:p>
@@ -738,14 +534,8 @@
           <w:ilvl w:val="2"/>
           <w:numId w:val="19"/>
         </w:numPr>
-        <w:rPr>
-          <w:lang w:val="de-DE"/>
-        </w:rPr>
-      </w:pPr>
-      <w:r>
-        <w:rPr>
-          <w:lang w:val="de-DE"/>
-        </w:rPr>
+      </w:pPr>
+      <w:r>
         <w:t xml:space="preserve">Intuitive Idee </w:t>
       </w:r>
     </w:p>
@@ -756,27 +546,14 @@
           <w:ilvl w:val="2"/>
           <w:numId w:val="19"/>
         </w:numPr>
-        <w:rPr>
-          <w:lang w:val="de-DE"/>
-        </w:rPr>
-      </w:pPr>
-      <w:r>
-        <w:rPr>
-          <w:lang w:val="de-DE"/>
-        </w:rPr>
-        <w:lastRenderedPageBreak/>
+      </w:pPr>
+      <w:r>
         <w:t xml:space="preserve">Rigoros Deskription (vielleicht </w:t>
       </w:r>
       <w:r>
-        <w:rPr>
-          <w:lang w:val="de-DE"/>
-        </w:rPr>
         <w:t>zeitraubend</w:t>
       </w:r>
       <w:r>
-        <w:rPr>
-          <w:lang w:val="de-DE"/>
-        </w:rPr>
         <w:t>)</w:t>
       </w:r>
     </w:p>
@@ -787,14 +564,8 @@
           <w:ilvl w:val="2"/>
           <w:numId w:val="19"/>
         </w:numPr>
-        <w:rPr>
-          <w:lang w:val="de-DE"/>
-        </w:rPr>
-      </w:pPr>
-      <w:r>
-        <w:rPr>
-          <w:lang w:val="de-DE"/>
-        </w:rPr>
+      </w:pPr>
+      <w:r>
         <w:t>Por &amp; Con Tabelle</w:t>
       </w:r>
     </w:p>
@@ -805,20 +576,11 @@
           <w:ilvl w:val="2"/>
           <w:numId w:val="19"/>
         </w:numPr>
-        <w:rPr>
-          <w:lang w:val="de-DE"/>
-        </w:rPr>
-      </w:pPr>
-      <w:r>
-        <w:rPr>
-          <w:lang w:val="de-DE"/>
-        </w:rPr>
+      </w:pPr>
+      <w:r>
         <w:t>Maßnahme</w:t>
       </w:r>
       <w:r>
-        <w:rPr>
-          <w:lang w:val="de-DE"/>
-        </w:rPr>
         <w:t xml:space="preserve"> Tabelle (vielleicht ein einziger Abschnitt mit alle)</w:t>
       </w:r>
     </w:p>
@@ -829,32 +591,17 @@
           <w:ilvl w:val="2"/>
           <w:numId w:val="19"/>
         </w:numPr>
-        <w:rPr>
-          <w:lang w:val="de-DE"/>
-        </w:rPr>
-      </w:pPr>
-      <w:r>
-        <w:rPr>
-          <w:lang w:val="de-DE"/>
-        </w:rPr>
+      </w:pPr>
+      <w:r>
         <w:t>Idee,</w:t>
       </w:r>
       <w:r>
-        <w:rPr>
-          <w:lang w:val="de-DE"/>
-        </w:rPr>
         <w:t xml:space="preserve"> wo sie benutze könnte (vielleicht zu </w:t>
       </w:r>
       <w:r>
-        <w:rPr>
-          <w:lang w:val="de-DE"/>
-        </w:rPr>
         <w:t>kompliziert</w:t>
       </w:r>
       <w:r>
-        <w:rPr>
-          <w:lang w:val="de-DE"/>
-        </w:rPr>
         <w:t>)</w:t>
       </w:r>
     </w:p>
@@ -865,14 +612,8 @@
           <w:ilvl w:val="1"/>
           <w:numId w:val="19"/>
         </w:numPr>
-        <w:rPr>
-          <w:lang w:val="de-DE"/>
-        </w:rPr>
-      </w:pPr>
-      <w:r>
-        <w:rPr>
-          <w:lang w:val="de-DE"/>
-        </w:rPr>
+      </w:pPr>
+      <w:r>
         <w:t>Zwei überblick Abschnitt</w:t>
       </w:r>
     </w:p>
@@ -883,14 +624,8 @@
           <w:ilvl w:val="2"/>
           <w:numId w:val="19"/>
         </w:numPr>
-        <w:rPr>
-          <w:lang w:val="de-DE"/>
-        </w:rPr>
-      </w:pPr>
-      <w:r>
-        <w:rPr>
-          <w:lang w:val="de-DE"/>
-        </w:rPr>
+      </w:pPr>
+      <w:r>
         <w:t>AD-Methode Deskription</w:t>
       </w:r>
     </w:p>
@@ -901,40 +636,22 @@
           <w:ilvl w:val="2"/>
           <w:numId w:val="19"/>
         </w:numPr>
-        <w:rPr>
-          <w:lang w:val="de-DE"/>
-        </w:rPr>
-      </w:pPr>
-      <w:r>
-        <w:rPr>
-          <w:lang w:val="de-DE"/>
-        </w:rPr>
+      </w:pPr>
+      <w:r>
         <w:t xml:space="preserve">AD-Methode mit die </w:t>
       </w:r>
       <w:r>
-        <w:rPr>
-          <w:lang w:val="de-DE"/>
-        </w:rPr>
         <w:t>Maßnahme</w:t>
       </w:r>
       <w:r>
-        <w:rPr>
-          <w:lang w:val="de-DE"/>
-        </w:rPr>
         <w:t xml:space="preserve"> Evaluation</w:t>
       </w:r>
     </w:p>
     <w:p>
       <w:pPr>
         <w:pStyle w:val="Heading2"/>
-        <w:rPr>
-          <w:lang w:val="de-DE"/>
-        </w:rPr>
-      </w:pPr>
-      <w:r>
-        <w:rPr>
-          <w:lang w:val="de-DE"/>
-        </w:rPr>
+      </w:pPr>
+      <w:r>
         <w:t>Erkenntnis</w:t>
       </w:r>
     </w:p>
@@ -1154,6 +871,17 @@
     <w:r>
       <w:t>MG</w:t>
     </w:r>
+    <w:r>
+      <w:t xml:space="preserve"> - </w:t>
+    </w:r>
+    <w:fldSimple w:instr=" DATE   \* MERGEFORMAT ">
+      <w:r>
+        <w:rPr>
+          <w:noProof/>
+        </w:rPr>
+        <w:t>22.03.2024</w:t>
+      </w:r>
+    </w:fldSimple>
     <w:r>
       <w:tab/>
     </w:r>
@@ -3135,7 +2863,6 @@
     <w:rPr>
       <w:rFonts w:ascii="Arial" w:hAnsi="Arial"/>
       <w:sz w:val="26"/>
-      <w:lang w:val="fr-FR"/>
     </w:rPr>
   </w:style>
   <w:style w:type="paragraph" w:styleId="Heading1">

</xml_diff>